<commit_message>
Commit since last night
</commit_message>
<xml_diff>
--- a/Rahul Sethi_HW4.docx
+++ b/Rahul Sethi_HW4.docx
@@ -1375,15 +1375,34 @@
     <w:p>
       <w:pPr>
         <w:rPr>
-          <w:lang w:val="en-US"/>
-        </w:rPr>
-      </w:pPr>
-      <w:r>
-        <w:rPr>
+          <w:b/>
+          <w:u w:val="single"/>
+          <w:lang w:val="en-US"/>
+        </w:rPr>
+      </w:pPr>
+      <w:r>
+        <w:rPr>
+          <w:b/>
+          <w:u w:val="single"/>
           <w:lang w:val="en-US"/>
         </w:rPr>
         <w:t xml:space="preserve">Question </w:t>
       </w:r>
+      <w:r>
+        <w:rPr>
+          <w:b/>
+          <w:u w:val="single"/>
+          <w:lang w:val="en-US"/>
+        </w:rPr>
+        <w:t>15.6</w:t>
+      </w:r>
+    </w:p>
+    <w:p>
+      <w:pPr>
+        <w:rPr>
+          <w:lang w:val="en-US"/>
+        </w:rPr>
+      </w:pPr>
       <w:bookmarkStart w:id="0" w:name="_GoBack"/>
       <w:bookmarkEnd w:id="0"/>
     </w:p>

</xml_diff>